<commit_message>
Added video content to the website and updated the documentation with figures and tables.
</commit_message>
<xml_diff>
--- a/Documents/Progress Report/MSc_Progress_Report - 1.docx
+++ b/Documents/Progress Report/MSc_Progress_Report - 1.docx
@@ -236,7 +236,23 @@
           <w:sz w:val="28"/>
           <w:szCs w:val="28"/>
         </w:rPr>
-        <w:t>An Exclusive real time website for eat-in / take-away Restaurant</w:t>
+        <w:t xml:space="preserve">An Exclusive website for </w:t>
+      </w:r>
+      <w:r>
+        <w:rPr>
+          <w:rFonts w:ascii="Cambria" w:hAnsi="Cambria"/>
+          <w:sz w:val="28"/>
+          <w:szCs w:val="28"/>
+        </w:rPr>
+        <w:t>‘Damao Jetty’</w:t>
+      </w:r>
+      <w:r>
+        <w:rPr>
+          <w:rFonts w:ascii="Cambria" w:hAnsi="Cambria"/>
+          <w:sz w:val="28"/>
+          <w:szCs w:val="28"/>
+        </w:rPr>
+        <w:t xml:space="preserve"> take-away Restaurant</w:t>
       </w:r>
     </w:p>
     <w:p>
@@ -820,78 +836,14 @@
           <w:szCs w:val="28"/>
         </w:rPr>
       </w:pPr>
-    </w:p>
-    <w:p>
-      <w:pPr>
-        <w:tabs>
-          <w:tab w:val="left" w:pos="720"/>
-          <w:tab w:val="left" w:pos="1440"/>
-          <w:tab w:val="left" w:pos="2160"/>
-          <w:tab w:val="left" w:pos="2880"/>
-          <w:tab w:val="left" w:pos="3600"/>
-          <w:tab w:val="left" w:pos="4320"/>
-          <w:tab w:val="left" w:pos="5040"/>
-          <w:tab w:val="left" w:pos="5760"/>
-          <w:tab w:val="left" w:pos="6480"/>
-          <w:tab w:val="left" w:pos="7200"/>
-          <w:tab w:val="left" w:pos="7920"/>
-          <w:tab w:val="left" w:pos="8640"/>
-        </w:tabs>
-        <w:jc w:val="both"/>
-        <w:rPr>
-          <w:rFonts w:ascii="Cambria" w:hAnsi="Cambria"/>
-          <w:sz w:val="28"/>
-          <w:szCs w:val="28"/>
-        </w:rPr>
-      </w:pPr>
-    </w:p>
-    <w:p>
-      <w:pPr>
-        <w:tabs>
-          <w:tab w:val="left" w:pos="720"/>
-          <w:tab w:val="left" w:pos="1440"/>
-          <w:tab w:val="left" w:pos="2160"/>
-          <w:tab w:val="left" w:pos="2880"/>
-          <w:tab w:val="left" w:pos="3600"/>
-          <w:tab w:val="left" w:pos="4320"/>
-          <w:tab w:val="left" w:pos="5040"/>
-          <w:tab w:val="left" w:pos="5760"/>
-          <w:tab w:val="left" w:pos="6480"/>
-          <w:tab w:val="left" w:pos="7200"/>
-          <w:tab w:val="left" w:pos="7920"/>
-          <w:tab w:val="left" w:pos="8640"/>
-        </w:tabs>
-        <w:jc w:val="both"/>
-        <w:rPr>
-          <w:rFonts w:ascii="Cambria" w:hAnsi="Cambria"/>
-          <w:sz w:val="28"/>
-          <w:szCs w:val="28"/>
-        </w:rPr>
-      </w:pPr>
-    </w:p>
-    <w:p>
-      <w:pPr>
-        <w:tabs>
-          <w:tab w:val="left" w:pos="720"/>
-          <w:tab w:val="left" w:pos="1440"/>
-          <w:tab w:val="left" w:pos="2160"/>
-          <w:tab w:val="left" w:pos="2880"/>
-          <w:tab w:val="left" w:pos="3600"/>
-          <w:tab w:val="left" w:pos="4320"/>
-          <w:tab w:val="left" w:pos="5040"/>
-          <w:tab w:val="left" w:pos="5760"/>
-          <w:tab w:val="left" w:pos="6480"/>
-          <w:tab w:val="left" w:pos="7200"/>
-          <w:tab w:val="left" w:pos="7920"/>
-          <w:tab w:val="left" w:pos="8640"/>
-        </w:tabs>
-        <w:jc w:val="both"/>
-        <w:rPr>
-          <w:rFonts w:ascii="Cambria" w:hAnsi="Cambria"/>
-          <w:sz w:val="28"/>
-          <w:szCs w:val="28"/>
-        </w:rPr>
-      </w:pPr>
+      <w:r>
+        <w:rPr>
+          <w:rFonts w:ascii="Cambria" w:hAnsi="Cambria"/>
+          <w:sz w:val="28"/>
+          <w:szCs w:val="28"/>
+        </w:rPr>
+        <w:t>I carried out a research on the project topic as today the restaurant business is one of the booming business in the world. And having a website for this kind of business is very challenging and to interact customers with it.  As I have good understanding of how restaurant business works which will help me to manipulate data effectively.</w:t>
+      </w:r>
     </w:p>
     <w:p>
       <w:pPr>
@@ -1213,78 +1165,6 @@
           <w:tab w:val="left" w:pos="7920"/>
           <w:tab w:val="left" w:pos="8640"/>
         </w:tabs>
-        <w:jc w:val="both"/>
-        <w:rPr>
-          <w:rFonts w:ascii="Cambria" w:hAnsi="Cambria"/>
-          <w:sz w:val="28"/>
-          <w:szCs w:val="28"/>
-        </w:rPr>
-      </w:pPr>
-    </w:p>
-    <w:p>
-      <w:pPr>
-        <w:tabs>
-          <w:tab w:val="left" w:pos="720"/>
-          <w:tab w:val="left" w:pos="1440"/>
-          <w:tab w:val="left" w:pos="2160"/>
-          <w:tab w:val="left" w:pos="2880"/>
-          <w:tab w:val="left" w:pos="3600"/>
-          <w:tab w:val="left" w:pos="4320"/>
-          <w:tab w:val="left" w:pos="5040"/>
-          <w:tab w:val="left" w:pos="5760"/>
-          <w:tab w:val="left" w:pos="6480"/>
-          <w:tab w:val="left" w:pos="7200"/>
-          <w:tab w:val="left" w:pos="7920"/>
-          <w:tab w:val="left" w:pos="8640"/>
-        </w:tabs>
-        <w:jc w:val="both"/>
-        <w:rPr>
-          <w:rFonts w:ascii="Cambria" w:hAnsi="Cambria"/>
-          <w:sz w:val="28"/>
-          <w:szCs w:val="28"/>
-        </w:rPr>
-      </w:pPr>
-    </w:p>
-    <w:p>
-      <w:pPr>
-        <w:tabs>
-          <w:tab w:val="left" w:pos="720"/>
-          <w:tab w:val="left" w:pos="1440"/>
-          <w:tab w:val="left" w:pos="2160"/>
-          <w:tab w:val="left" w:pos="2880"/>
-          <w:tab w:val="left" w:pos="3600"/>
-          <w:tab w:val="left" w:pos="4320"/>
-          <w:tab w:val="left" w:pos="5040"/>
-          <w:tab w:val="left" w:pos="5760"/>
-          <w:tab w:val="left" w:pos="6480"/>
-          <w:tab w:val="left" w:pos="7200"/>
-          <w:tab w:val="left" w:pos="7920"/>
-          <w:tab w:val="left" w:pos="8640"/>
-        </w:tabs>
-        <w:jc w:val="both"/>
-        <w:rPr>
-          <w:rFonts w:ascii="Cambria" w:hAnsi="Cambria"/>
-          <w:sz w:val="28"/>
-          <w:szCs w:val="28"/>
-        </w:rPr>
-      </w:pPr>
-    </w:p>
-    <w:p>
-      <w:pPr>
-        <w:tabs>
-          <w:tab w:val="left" w:pos="720"/>
-          <w:tab w:val="left" w:pos="1440"/>
-          <w:tab w:val="left" w:pos="2160"/>
-          <w:tab w:val="left" w:pos="2880"/>
-          <w:tab w:val="left" w:pos="3600"/>
-          <w:tab w:val="left" w:pos="4320"/>
-          <w:tab w:val="left" w:pos="5040"/>
-          <w:tab w:val="left" w:pos="5760"/>
-          <w:tab w:val="left" w:pos="6480"/>
-          <w:tab w:val="left" w:pos="7200"/>
-          <w:tab w:val="left" w:pos="7920"/>
-          <w:tab w:val="left" w:pos="8640"/>
-        </w:tabs>
         <w:spacing w:line="240" w:lineRule="exact"/>
         <w:jc w:val="both"/>
         <w:rPr>
@@ -1331,7 +1211,6 @@
           <w:sz w:val="28"/>
           <w:szCs w:val="28"/>
         </w:rPr>
-        <w:lastRenderedPageBreak/>
         <w:t>______________________________________________________________</w:t>
       </w:r>
       <w:r>
@@ -1495,15 +1374,6 @@
         </w:rPr>
         <w:t xml:space="preserve"> 04/06/2020</w:t>
       </w:r>
-    </w:p>
-    <w:p>
-      <w:pPr>
-        <w:rPr>
-          <w:rFonts w:ascii="Cambria" w:hAnsi="Cambria"/>
-          <w:sz w:val="28"/>
-          <w:szCs w:val="28"/>
-        </w:rPr>
-      </w:pPr>
     </w:p>
     <w:sectPr>
       <w:pgSz w:w="11906" w:h="16838"/>
@@ -1916,11 +1786,15 @@
   </w:style>
   <w:style w:type="character" w:default="1" w:styleId="DefaultParagraphFont">
     <w:name w:val="Default Paragraph Font"/>
+    <w:uiPriority w:val="1"/>
     <w:semiHidden/>
+    <w:unhideWhenUsed/>
   </w:style>
   <w:style w:type="table" w:default="1" w:styleId="TableNormal">
     <w:name w:val="Normal Table"/>
+    <w:uiPriority w:val="99"/>
     <w:semiHidden/>
+    <w:unhideWhenUsed/>
     <w:tblPr>
       <w:tblInd w:w="0" w:type="dxa"/>
       <w:tblCellMar>
@@ -1933,7 +1807,9 @@
   </w:style>
   <w:style w:type="numbering" w:default="1" w:styleId="NoList">
     <w:name w:val="No List"/>
+    <w:uiPriority w:val="99"/>
     <w:semiHidden/>
+    <w:unhideWhenUsed/>
   </w:style>
 </w:styles>
 </file>

</xml_diff>